<commit_message>
replace sample size calc with protected version
</commit_message>
<xml_diff>
--- a/2.01 Sampling Guide and Sample Size Calculator/README Updates to the Sample Size Calculator.docx
+++ b/2.01 Sampling Guide and Sample Size Calculator/README Updates to the Sample Size Calculator.docx
@@ -1309,8 +1309,8 @@
 </file>
 
 <file path=customXml/item1.xml><?xml version="1.0" encoding="utf-8"?>
-<ct:contentTypeSchema xmlns:ct="http://schemas.microsoft.com/office/2006/metadata/contentType" xmlns:ma="http://schemas.microsoft.com/office/2006/metadata/properties/metaAttributes" ct:_="" ma:_="" ma:contentTypeName="Document" ma:contentTypeID="0x01010011A3E5F9AA6593439116F79CA10376F1" ma:contentTypeVersion="22" ma:contentTypeDescription="Create a new document." ma:contentTypeScope="" ma:versionID="45fa2a71bb5685042c59d1fbaafccb6b">
-  <xsd:schema xmlns:xsd="http://www.w3.org/2001/XMLSchema" xmlns:xs="http://www.w3.org/2001/XMLSchema" xmlns:p="http://schemas.microsoft.com/office/2006/metadata/properties" xmlns:ns2="0d58e8a2-dff7-4492-a987-8cd66a35f019" xmlns:ns3="a7a5a0b0-47c5-4056-9505-4cb74804ae11" xmlns:ns4="fa6a9aea-fb0f-4ddd-aff8-712634b7d5fe" targetNamespace="http://schemas.microsoft.com/office/2006/metadata/properties" ma:root="true" ma:fieldsID="3afdd82834536de8985540a519edf7e7" ns2:_="" ns3:_="" ns4:_="">
+<ct:contentTypeSchema xmlns:ct="http://schemas.microsoft.com/office/2006/metadata/contentType" xmlns:ma="http://schemas.microsoft.com/office/2006/metadata/properties/metaAttributes" ct:_="" ma:_="" ma:contentTypeName="Document" ma:contentTypeID="0x01010011A3E5F9AA6593439116F79CA10376F1" ma:contentTypeVersion="23" ma:contentTypeDescription="Create a new document." ma:contentTypeScope="" ma:versionID="6229bc6e2580cc7c7b19c04d64859e77">
+  <xsd:schema xmlns:xsd="http://www.w3.org/2001/XMLSchema" xmlns:xs="http://www.w3.org/2001/XMLSchema" xmlns:p="http://schemas.microsoft.com/office/2006/metadata/properties" xmlns:ns2="0d58e8a2-dff7-4492-a987-8cd66a35f019" xmlns:ns3="a7a5a0b0-47c5-4056-9505-4cb74804ae11" xmlns:ns4="fa6a9aea-fb0f-4ddd-aff8-712634b7d5fe" targetNamespace="http://schemas.microsoft.com/office/2006/metadata/properties" ma:root="true" ma:fieldsID="beddd486458379b3cb35373f85f5fe9c" ns2:_="" ns3:_="" ns4:_="">
     <xsd:import namespace="0d58e8a2-dff7-4492-a987-8cd66a35f019"/>
     <xsd:import namespace="a7a5a0b0-47c5-4056-9505-4cb74804ae11"/>
     <xsd:import namespace="fa6a9aea-fb0f-4ddd-aff8-712634b7d5fe"/>
@@ -1335,6 +1335,7 @@
                 <xsd:element ref="ns2:DLVStatus" minOccurs="0"/>
                 <xsd:element ref="ns2:MediaServiceObjectDetectorVersions" minOccurs="0"/>
                 <xsd:element ref="ns2:MediaLengthInSeconds" minOccurs="0"/>
+                <xsd:element ref="ns2:MediaServiceSearchProperties" minOccurs="0"/>
               </xsd:all>
             </xsd:complexType>
           </xsd:element>
@@ -1415,6 +1416,11 @@
     <xsd:element name="MediaLengthInSeconds" ma:index="23" nillable="true" ma:displayName="MediaLengthInSeconds" ma:hidden="true" ma:internalName="MediaLengthInSeconds" ma:readOnly="true">
       <xsd:simpleType>
         <xsd:restriction base="dms:Unknown"/>
+      </xsd:simpleType>
+    </xsd:element>
+    <xsd:element name="MediaServiceSearchProperties" ma:index="24" nillable="true" ma:displayName="MediaServiceSearchProperties" ma:hidden="true" ma:internalName="MediaServiceSearchProperties" ma:readOnly="true">
+      <xsd:simpleType>
+        <xsd:restriction base="dms:Note"/>
       </xsd:simpleType>
     </xsd:element>
   </xsd:schema>
@@ -1571,10 +1577,26 @@
 </FormTemplates>
 </file>
 
+<file path=customXml/item3.xml><?xml version="1.0" encoding="utf-8"?>
+<p:properties xmlns:p="http://schemas.microsoft.com/office/2006/metadata/properties" xmlns:xsi="http://www.w3.org/2001/XMLSchema-instance" xmlns:pc="http://schemas.microsoft.com/office/infopath/2007/PartnerControls">
+  <documentManagement>
+    <TaxCatchAll xmlns="fa6a9aea-fb0f-4ddd-aff8-712634b7d5fe" xsi:nil="true"/>
+    <DLVStatus xmlns="0d58e8a2-dff7-4492-a987-8cd66a35f019" xsi:nil="true"/>
+    <lcf76f155ced4ddcb4097134ff3c332f xmlns="0d58e8a2-dff7-4492-a987-8cd66a35f019">
+      <Terms xmlns="http://schemas.microsoft.com/office/infopath/2007/PartnerControls"/>
+    </lcf76f155ced4ddcb4097134ff3c332f>
+  </documentManagement>
+</p:properties>
+</file>
+
 <file path=customXml/itemProps1.xml><?xml version="1.0" encoding="utf-8"?>
-<ds:datastoreItem xmlns:ds="http://schemas.openxmlformats.org/officeDocument/2006/customXml" ds:itemID="{2B4C2D04-ED82-44EC-83F8-079A3522C564}"/>
+<ds:datastoreItem xmlns:ds="http://schemas.openxmlformats.org/officeDocument/2006/customXml" ds:itemID="{F90AD043-0731-4031-85EF-FC09A9B05C44}"/>
 </file>
 
 <file path=customXml/itemProps2.xml><?xml version="1.0" encoding="utf-8"?>
 <ds:datastoreItem xmlns:ds="http://schemas.openxmlformats.org/officeDocument/2006/customXml" ds:itemID="{F3981316-FAAD-4F7C-A178-9B84FCA7648F}"/>
+</file>
+
+<file path=customXml/itemProps3.xml><?xml version="1.0" encoding="utf-8"?>
+<ds:datastoreItem xmlns:ds="http://schemas.openxmlformats.org/officeDocument/2006/customXml" ds:itemID="{A4E0BF8D-1E3F-423B-9267-ED0F30E93C0B}"/>
 </file>
</xml_diff>